<commit_message>
Review changes - Highlighted few points
</commit_message>
<xml_diff>
--- a/2.es6-typescript/1.1.tsc/ES6 JavaScript & TypeScript - 0 - TypeScript Setup.docx
+++ b/2.es6-typescript/1.1.tsc/ES6 JavaScript & TypeScript - 0 - TypeScript Setup.docx
@@ -2795,6 +2795,7 @@
                                 <w:rPr>
                                   <w:color w:val="B12146"/>
                                   <w:w w:val="118"/>
+                                  <w:highlight w:val="yellow"/>
                                 </w:rPr>
                                 <w:t>t</w:t>
                               </w:r>
@@ -2803,6 +2804,7 @@
                                   <w:color w:val="B12146"/>
                                   <w:spacing w:val="96"/>
                                   <w:w w:val="118"/>
+                                  <w:highlight w:val="yellow"/>
                                 </w:rPr>
                                 <w:t xml:space="preserve"> </w:t>
                               </w:r>
@@ -2810,6 +2812,7 @@
                                 <w:rPr>
                                   <w:color w:val="B12146"/>
                                   <w:w w:val="118"/>
+                                  <w:highlight w:val="yellow"/>
                                 </w:rPr>
                                 <w:t>ES</w:t>
                               </w:r>
@@ -2890,6 +2893,7 @@
                               <w:r>
                                 <w:rPr>
                                   <w:w w:val="118"/>
+                                  <w:highlight w:val="yellow"/>
                                 </w:rPr>
                                 <w:t>is</w:t>
                               </w:r>
@@ -2897,12 +2901,14 @@
                                 <w:rPr>
                                   <w:spacing w:val="45"/>
                                   <w:w w:val="118"/>
+                                  <w:highlight w:val="yellow"/>
                                 </w:rPr>
                                 <w:t xml:space="preserve"> </w:t>
                               </w:r>
                               <w:r>
                                 <w:rPr>
                                   <w:w w:val="118"/>
+                                  <w:highlight w:val="yellow"/>
                                 </w:rPr>
                                 <w:t>a</w:t>
                               </w:r>
@@ -2910,12 +2916,14 @@
                                 <w:rPr>
                                   <w:spacing w:val="45"/>
                                   <w:w w:val="118"/>
+                                  <w:highlight w:val="yellow"/>
                                 </w:rPr>
                                 <w:t xml:space="preserve"> </w:t>
                               </w:r>
                               <w:r>
                                 <w:rPr>
                                   <w:w w:val="118"/>
+                                  <w:highlight w:val="yellow"/>
                                 </w:rPr>
                                 <w:t>flag</w:t>
                               </w:r>
@@ -2923,12 +2931,14 @@
                                 <w:rPr>
                                   <w:spacing w:val="45"/>
                                   <w:w w:val="118"/>
+                                  <w:highlight w:val="yellow"/>
                                 </w:rPr>
                                 <w:t xml:space="preserve"> </w:t>
                               </w:r>
                               <w:r>
                                 <w:rPr>
                                   <w:w w:val="118"/>
+                                  <w:highlight w:val="yellow"/>
                                 </w:rPr>
                                 <w:t>to</w:t>
                               </w:r>
@@ -2936,12 +2946,14 @@
                                 <w:rPr>
                                   <w:spacing w:val="45"/>
                                   <w:w w:val="118"/>
+                                  <w:highlight w:val="yellow"/>
                                 </w:rPr>
                                 <w:t xml:space="preserve"> </w:t>
                               </w:r>
                               <w:r>
                                 <w:rPr>
                                   <w:w w:val="118"/>
+                                  <w:highlight w:val="yellow"/>
                                 </w:rPr>
                                 <w:t>tell</w:t>
                               </w:r>
@@ -2949,12 +2961,14 @@
                                 <w:rPr>
                                   <w:spacing w:val="45"/>
                                   <w:w w:val="118"/>
+                                  <w:highlight w:val="yellow"/>
                                 </w:rPr>
                                 <w:t xml:space="preserve"> </w:t>
                               </w:r>
                               <w:r>
                                 <w:rPr>
                                   <w:w w:val="118"/>
+                                  <w:highlight w:val="yellow"/>
                                 </w:rPr>
                                 <w:t>typescript</w:t>
                               </w:r>
@@ -2962,12 +2976,14 @@
                                 <w:rPr>
                                   <w:spacing w:val="45"/>
                                   <w:w w:val="118"/>
+                                  <w:highlight w:val="yellow"/>
                                 </w:rPr>
                                 <w:t xml:space="preserve"> </w:t>
                               </w:r>
                               <w:r>
                                 <w:rPr>
                                   <w:w w:val="118"/>
+                                  <w:highlight w:val="yellow"/>
                                 </w:rPr>
                                 <w:t>to</w:t>
                               </w:r>
@@ -2975,6 +2991,7 @@
                                 <w:rPr>
                                   <w:spacing w:val="45"/>
                                   <w:w w:val="118"/>
+                                  <w:highlight w:val="yellow"/>
                                 </w:rPr>
                                 <w:t xml:space="preserve"> </w:t>
                               </w:r>
@@ -2982,6 +2999,7 @@
                               <w:r>
                                 <w:rPr>
                                   <w:w w:val="118"/>
+                                  <w:highlight w:val="yellow"/>
                                 </w:rPr>
                                 <w:t>transpile</w:t>
                               </w:r>
@@ -2990,12 +3008,14 @@
                                 <w:rPr>
                                   <w:spacing w:val="45"/>
                                   <w:w w:val="118"/>
+                                  <w:highlight w:val="yellow"/>
                                 </w:rPr>
                                 <w:t xml:space="preserve"> </w:t>
                               </w:r>
                               <w:r>
                                 <w:rPr>
                                   <w:w w:val="118"/>
+                                  <w:highlight w:val="yellow"/>
                                 </w:rPr>
                                 <w:t>into</w:t>
                               </w:r>
@@ -3003,12 +3023,14 @@
                                 <w:rPr>
                                   <w:spacing w:val="45"/>
                                   <w:w w:val="118"/>
+                                  <w:highlight w:val="yellow"/>
                                 </w:rPr>
                                 <w:t xml:space="preserve"> </w:t>
                               </w:r>
                               <w:r>
                                 <w:rPr>
                                   <w:w w:val="118"/>
+                                  <w:highlight w:val="yellow"/>
                                 </w:rPr>
                                 <w:t>ES6</w:t>
                               </w:r>
@@ -3016,12 +3038,14 @@
                                 <w:rPr>
                                   <w:spacing w:val="45"/>
                                   <w:w w:val="118"/>
+                                  <w:highlight w:val="yellow"/>
                                 </w:rPr>
                                 <w:t xml:space="preserve"> </w:t>
                               </w:r>
                               <w:r>
                                 <w:rPr>
                                   <w:w w:val="118"/>
+                                  <w:highlight w:val="yellow"/>
                                 </w:rPr>
                                 <w:t>instead</w:t>
                               </w:r>
@@ -3029,12 +3053,14 @@
                                 <w:rPr>
                                   <w:spacing w:val="45"/>
                                   <w:w w:val="118"/>
+                                  <w:highlight w:val="yellow"/>
                                 </w:rPr>
                                 <w:t xml:space="preserve"> </w:t>
                               </w:r>
                               <w:r>
                                 <w:rPr>
                                   <w:w w:val="118"/>
+                                  <w:highlight w:val="yellow"/>
                                 </w:rPr>
                                 <w:t>of</w:t>
                               </w:r>
@@ -3042,12 +3068,14 @@
                                 <w:rPr>
                                   <w:spacing w:val="45"/>
                                   <w:w w:val="118"/>
+                                  <w:highlight w:val="yellow"/>
                                 </w:rPr>
                                 <w:t xml:space="preserve"> </w:t>
                               </w:r>
                               <w:r>
                                 <w:rPr>
                                   <w:w w:val="118"/>
+                                  <w:highlight w:val="yellow"/>
                                 </w:rPr>
                                 <w:t>the</w:t>
                               </w:r>
@@ -3305,6 +3333,7 @@
                           <w:rPr>
                             <w:color w:val="B12146"/>
                             <w:w w:val="118"/>
+                            <w:highlight w:val="yellow"/>
                           </w:rPr>
                           <w:t>t</w:t>
                         </w:r>
@@ -3313,6 +3342,7 @@
                             <w:color w:val="B12146"/>
                             <w:spacing w:val="96"/>
                             <w:w w:val="118"/>
+                            <w:highlight w:val="yellow"/>
                           </w:rPr>
                           <w:t xml:space="preserve"> </w:t>
                         </w:r>
@@ -3320,6 +3350,7 @@
                           <w:rPr>
                             <w:color w:val="B12146"/>
                             <w:w w:val="118"/>
+                            <w:highlight w:val="yellow"/>
                           </w:rPr>
                           <w:t>ES</w:t>
                         </w:r>
@@ -3366,6 +3397,7 @@
                         <w:r>
                           <w:rPr>
                             <w:w w:val="118"/>
+                            <w:highlight w:val="yellow"/>
                           </w:rPr>
                           <w:t>is</w:t>
                         </w:r>
@@ -3373,12 +3405,14 @@
                           <w:rPr>
                             <w:spacing w:val="45"/>
                             <w:w w:val="118"/>
+                            <w:highlight w:val="yellow"/>
                           </w:rPr>
                           <w:t xml:space="preserve"> </w:t>
                         </w:r>
                         <w:r>
                           <w:rPr>
                             <w:w w:val="118"/>
+                            <w:highlight w:val="yellow"/>
                           </w:rPr>
                           <w:t>a</w:t>
                         </w:r>
@@ -3386,12 +3420,14 @@
                           <w:rPr>
                             <w:spacing w:val="45"/>
                             <w:w w:val="118"/>
+                            <w:highlight w:val="yellow"/>
                           </w:rPr>
                           <w:t xml:space="preserve"> </w:t>
                         </w:r>
                         <w:r>
                           <w:rPr>
                             <w:w w:val="118"/>
+                            <w:highlight w:val="yellow"/>
                           </w:rPr>
                           <w:t>flag</w:t>
                         </w:r>
@@ -3399,12 +3435,14 @@
                           <w:rPr>
                             <w:spacing w:val="45"/>
                             <w:w w:val="118"/>
+                            <w:highlight w:val="yellow"/>
                           </w:rPr>
                           <w:t xml:space="preserve"> </w:t>
                         </w:r>
                         <w:r>
                           <w:rPr>
                             <w:w w:val="118"/>
+                            <w:highlight w:val="yellow"/>
                           </w:rPr>
                           <w:t>to</w:t>
                         </w:r>
@@ -3412,12 +3450,14 @@
                           <w:rPr>
                             <w:spacing w:val="45"/>
                             <w:w w:val="118"/>
+                            <w:highlight w:val="yellow"/>
                           </w:rPr>
                           <w:t xml:space="preserve"> </w:t>
                         </w:r>
                         <w:r>
                           <w:rPr>
                             <w:w w:val="118"/>
+                            <w:highlight w:val="yellow"/>
                           </w:rPr>
                           <w:t>tell</w:t>
                         </w:r>
@@ -3425,12 +3465,14 @@
                           <w:rPr>
                             <w:spacing w:val="45"/>
                             <w:w w:val="118"/>
+                            <w:highlight w:val="yellow"/>
                           </w:rPr>
                           <w:t xml:space="preserve"> </w:t>
                         </w:r>
                         <w:r>
                           <w:rPr>
                             <w:w w:val="118"/>
+                            <w:highlight w:val="yellow"/>
                           </w:rPr>
                           <w:t>typescript</w:t>
                         </w:r>
@@ -3438,12 +3480,14 @@
                           <w:rPr>
                             <w:spacing w:val="45"/>
                             <w:w w:val="118"/>
+                            <w:highlight w:val="yellow"/>
                           </w:rPr>
                           <w:t xml:space="preserve"> </w:t>
                         </w:r>
                         <w:r>
                           <w:rPr>
                             <w:w w:val="118"/>
+                            <w:highlight w:val="yellow"/>
                           </w:rPr>
                           <w:t>to</w:t>
                         </w:r>
@@ -3451,6 +3495,7 @@
                           <w:rPr>
                             <w:spacing w:val="45"/>
                             <w:w w:val="118"/>
+                            <w:highlight w:val="yellow"/>
                           </w:rPr>
                           <w:t xml:space="preserve"> </w:t>
                         </w:r>
@@ -3458,6 +3503,7 @@
                         <w:r>
                           <w:rPr>
                             <w:w w:val="118"/>
+                            <w:highlight w:val="yellow"/>
                           </w:rPr>
                           <w:t>transpile</w:t>
                         </w:r>
@@ -3466,12 +3512,14 @@
                           <w:rPr>
                             <w:spacing w:val="45"/>
                             <w:w w:val="118"/>
+                            <w:highlight w:val="yellow"/>
                           </w:rPr>
                           <w:t xml:space="preserve"> </w:t>
                         </w:r>
                         <w:r>
                           <w:rPr>
                             <w:w w:val="118"/>
+                            <w:highlight w:val="yellow"/>
                           </w:rPr>
                           <w:t>into</w:t>
                         </w:r>
@@ -3479,12 +3527,14 @@
                           <w:rPr>
                             <w:spacing w:val="45"/>
                             <w:w w:val="118"/>
+                            <w:highlight w:val="yellow"/>
                           </w:rPr>
                           <w:t xml:space="preserve"> </w:t>
                         </w:r>
                         <w:r>
                           <w:rPr>
                             <w:w w:val="118"/>
+                            <w:highlight w:val="yellow"/>
                           </w:rPr>
                           <w:t>ES6</w:t>
                         </w:r>
@@ -3492,12 +3542,14 @@
                           <w:rPr>
                             <w:spacing w:val="45"/>
                             <w:w w:val="118"/>
+                            <w:highlight w:val="yellow"/>
                           </w:rPr>
                           <w:t xml:space="preserve"> </w:t>
                         </w:r>
                         <w:r>
                           <w:rPr>
                             <w:w w:val="118"/>
+                            <w:highlight w:val="yellow"/>
                           </w:rPr>
                           <w:t>instead</w:t>
                         </w:r>
@@ -3505,12 +3557,14 @@
                           <w:rPr>
                             <w:spacing w:val="45"/>
                             <w:w w:val="118"/>
+                            <w:highlight w:val="yellow"/>
                           </w:rPr>
                           <w:t xml:space="preserve"> </w:t>
                         </w:r>
                         <w:r>
                           <w:rPr>
                             <w:w w:val="118"/>
+                            <w:highlight w:val="yellow"/>
                           </w:rPr>
                           <w:t>of</w:t>
                         </w:r>
@@ -3518,12 +3572,14 @@
                           <w:rPr>
                             <w:spacing w:val="45"/>
                             <w:w w:val="118"/>
+                            <w:highlight w:val="yellow"/>
                           </w:rPr>
                           <w:t xml:space="preserve"> </w:t>
                         </w:r>
                         <w:r>
                           <w:rPr>
                             <w:w w:val="118"/>
+                            <w:highlight w:val="yellow"/>
                           </w:rPr>
                           <w:t>the</w:t>
                         </w:r>
@@ -3576,12 +3632,20 @@
       </w:pPr>
       <w:proofErr w:type="gramStart"/>
       <w:r>
+        <w:rPr>
+          <w:highlight w:val="yellow"/>
+        </w:rPr>
         <w:t>However</w:t>
       </w:r>
       <w:proofErr w:type="gramEnd"/>
       <w:r>
+        <w:rPr>
+          <w:highlight w:val="yellow"/>
+        </w:rPr>
         <w:t xml:space="preserve"> if we are want to watch a whole directory we need to use a configuration file.</w:t>
       </w:r>
+      <w:bookmarkStart w:id="0" w:name="_GoBack"/>
+      <w:bookmarkEnd w:id="0"/>
       <w:r>
         <w:t xml:space="preserve"> i.e. synchronously watching all the files in a directory and </w:t>
       </w:r>
@@ -4565,15 +4629,7 @@
                                 <w:rPr>
                                   <w:w w:val="119"/>
                                 </w:rPr>
-                                <w:t>confi</w:t>
-                              </w:r>
-                              <w:bookmarkStart w:id="0" w:name="_GoBack"/>
-                              <w:bookmarkEnd w:id="0"/>
-                              <w:r>
-                                <w:rPr>
-                                  <w:w w:val="119"/>
-                                </w:rPr>
-                                <w:t>g.</w:t>
+                                <w:t>config.</w:t>
                               </w:r>
                             </w:p>
                           </w:txbxContent>
@@ -4983,15 +5039,7 @@
                           <w:rPr>
                             <w:w w:val="119"/>
                           </w:rPr>
-                          <w:t>confi</w:t>
-                        </w:r>
-                        <w:bookmarkStart w:id="1" w:name="_GoBack"/>
-                        <w:bookmarkEnd w:id="1"/>
-                        <w:r>
-                          <w:rPr>
-                            <w:w w:val="119"/>
-                          </w:rPr>
-                          <w:t>g.</w:t>
+                          <w:t>config.</w:t>
                         </w:r>
                       </w:p>
                     </w:txbxContent>
@@ -5693,6 +5741,37 @@
       <w:contextualSpacing/>
     </w:pPr>
   </w:style>
+  <w:style w:type="paragraph" w:styleId="BalloonText">
+    <w:name w:val="Balloon Text"/>
+    <w:basedOn w:val="Normal"/>
+    <w:link w:val="BalloonTextChar"/>
+    <w:uiPriority w:val="99"/>
+    <w:semiHidden/>
+    <w:unhideWhenUsed/>
+    <w:rsid w:val="00B57EEB"/>
+    <w:pPr>
+      <w:spacing w:after="0" w:line="240" w:lineRule="auto"/>
+    </w:pPr>
+    <w:rPr>
+      <w:rFonts w:ascii="Segoe UI" w:hAnsi="Segoe UI" w:cs="Segoe UI"/>
+      <w:sz w:val="18"/>
+      <w:szCs w:val="18"/>
+    </w:rPr>
+  </w:style>
+  <w:style w:type="character" w:customStyle="1" w:styleId="BalloonTextChar">
+    <w:name w:val="Balloon Text Char"/>
+    <w:basedOn w:val="DefaultParagraphFont"/>
+    <w:link w:val="BalloonText"/>
+    <w:uiPriority w:val="99"/>
+    <w:semiHidden/>
+    <w:rsid w:val="00B57EEB"/>
+    <w:rPr>
+      <w:rFonts w:ascii="Segoe UI" w:eastAsia="Calibri" w:hAnsi="Segoe UI" w:cs="Segoe UI"/>
+      <w:color w:val="333333"/>
+      <w:sz w:val="18"/>
+      <w:szCs w:val="18"/>
+    </w:rPr>
+  </w:style>
 </w:styles>
 </file>
 

</xml_diff>